<commit_message>
Update hyperlink to English terms of use
Each version has a link to the English version in section 8. This link
has been broken since moving the location of the terms of use PDF to
accommodate other products. Update this link to point to the new
location.

https://phabricator.endlessm.com/T25162
</commit_message>
<xml_diff>
--- a/terms/eos/C/Terms-of-Use.docx
+++ b/terms/eos/C/Terms-of-Use.docx
@@ -540,8 +540,8 @@
           <w:szCs w:val="20"/>
         </w:rPr>
       </w:pPr>
-      <w:bookmarkStart w:id="1" w:name="_Ref341270068"/>
-      <w:bookmarkStart w:id="2" w:name="_Ref315450713"/>
+      <w:bookmarkStart w:id="1" w:name="_Ref315450713"/>
+      <w:bookmarkStart w:id="2" w:name="_Ref341270068"/>
       <w:r>
         <w:rPr>
           <w:b/>
@@ -722,8 +722,8 @@
         </w:rPr>
       </w:pPr>
       <w:bookmarkStart w:id="5" w:name="__RefNumPara__1376_2066426327"/>
-      <w:bookmarkStart w:id="6" w:name="_Ref341218788"/>
-      <w:bookmarkStart w:id="7" w:name="_Ref314760608"/>
+      <w:bookmarkStart w:id="6" w:name="_Ref314760608"/>
+      <w:bookmarkStart w:id="7" w:name="_Ref341218788"/>
       <w:bookmarkStart w:id="8" w:name="_Ref341270123"/>
       <w:bookmarkEnd w:id="5"/>
       <w:bookmarkEnd w:id="8"/>
@@ -1072,8 +1072,8 @@
       <w:bookmarkStart w:id="13" w:name="__RefHeading__1486_1251427356"/>
       <w:bookmarkStart w:id="14" w:name="_Ref402188622"/>
       <w:bookmarkStart w:id="15" w:name="_Ref402196241"/>
-      <w:bookmarkStart w:id="16" w:name="_Ref31503476020"/>
-      <w:bookmarkStart w:id="17" w:name="_Ref33765000820"/>
+      <w:bookmarkStart w:id="16" w:name="_Ref33765000820"/>
+      <w:bookmarkStart w:id="17" w:name="_Ref31503476020"/>
       <w:bookmarkEnd w:id="13"/>
       <w:bookmarkEnd w:id="16"/>
       <w:bookmarkEnd w:id="17"/>
@@ -2313,8 +2313,8 @@
           <w:szCs w:val="20"/>
         </w:rPr>
       </w:pPr>
-      <w:bookmarkStart w:id="25" w:name="_Ref337639440"/>
-      <w:bookmarkStart w:id="26" w:name="_Ref337663206"/>
+      <w:bookmarkStart w:id="25" w:name="_Ref337663206"/>
+      <w:bookmarkStart w:id="26" w:name="_Ref337639440"/>
       <w:bookmarkEnd w:id="25"/>
       <w:bookmarkEnd w:id="26"/>
       <w:r>
@@ -2736,8 +2736,8 @@
         </w:rPr>
       </w:pPr>
       <w:bookmarkStart w:id="29" w:name="_Ref341270145"/>
-      <w:bookmarkStart w:id="30" w:name="_Ref317080117"/>
-      <w:bookmarkStart w:id="31" w:name="_Ref301190062"/>
+      <w:bookmarkStart w:id="30" w:name="_Ref301190062"/>
+      <w:bookmarkStart w:id="31" w:name="_Ref317080117"/>
       <w:bookmarkEnd w:id="30"/>
       <w:bookmarkEnd w:id="31"/>
       <w:r>
@@ -4999,6 +4999,115 @@
       <w:szCs w:val="20"/>
     </w:rPr>
   </w:style>
+  <w:style w:type="character" w:styleId="ListLabel107">
+    <w:name w:val="ListLabel 107"/>
+    <w:qFormat/>
+    <w:rPr>
+      <w:b/>
+      <w:sz w:val="20"/>
+    </w:rPr>
+  </w:style>
+  <w:style w:type="character" w:styleId="ListLabel108">
+    <w:name w:val="ListLabel 108"/>
+    <w:qFormat/>
+    <w:rPr>
+      <w:rFonts w:ascii="Arial" w:hAnsi="Arial"/>
+      <w:b/>
+      <w:sz w:val="20"/>
+    </w:rPr>
+  </w:style>
+  <w:style w:type="character" w:styleId="ListLabel109">
+    <w:name w:val="ListLabel 109"/>
+    <w:qFormat/>
+    <w:rPr>
+      <w:rFonts w:cs="Symbol"/>
+      <w:sz w:val="20"/>
+    </w:rPr>
+  </w:style>
+  <w:style w:type="character" w:styleId="ListLabel110">
+    <w:name w:val="ListLabel 110"/>
+    <w:qFormat/>
+    <w:rPr>
+      <w:rFonts w:cs="Courier New"/>
+    </w:rPr>
+  </w:style>
+  <w:style w:type="character" w:styleId="ListLabel111">
+    <w:name w:val="ListLabel 111"/>
+    <w:qFormat/>
+    <w:rPr>
+      <w:rFonts w:cs="Wingdings"/>
+    </w:rPr>
+  </w:style>
+  <w:style w:type="character" w:styleId="ListLabel112">
+    <w:name w:val="ListLabel 112"/>
+    <w:qFormat/>
+    <w:rPr>
+      <w:rFonts w:cs="Symbol"/>
+      <w:sz w:val="20"/>
+    </w:rPr>
+  </w:style>
+  <w:style w:type="character" w:styleId="ListLabel113">
+    <w:name w:val="ListLabel 113"/>
+    <w:qFormat/>
+    <w:rPr>
+      <w:rFonts w:cs="Courier New"/>
+    </w:rPr>
+  </w:style>
+  <w:style w:type="character" w:styleId="ListLabel114">
+    <w:name w:val="ListLabel 114"/>
+    <w:qFormat/>
+    <w:rPr>
+      <w:rFonts w:cs="Wingdings"/>
+    </w:rPr>
+  </w:style>
+  <w:style w:type="character" w:styleId="ListLabel115">
+    <w:name w:val="ListLabel 115"/>
+    <w:qFormat/>
+    <w:rPr>
+      <w:rFonts w:cs="Symbol"/>
+      <w:sz w:val="20"/>
+    </w:rPr>
+  </w:style>
+  <w:style w:type="character" w:styleId="ListLabel116">
+    <w:name w:val="ListLabel 116"/>
+    <w:qFormat/>
+    <w:rPr>
+      <w:rFonts w:cs="Courier New"/>
+    </w:rPr>
+  </w:style>
+  <w:style w:type="character" w:styleId="ListLabel117">
+    <w:name w:val="ListLabel 117"/>
+    <w:qFormat/>
+    <w:rPr>
+      <w:rFonts w:cs="Wingdings"/>
+    </w:rPr>
+  </w:style>
+  <w:style w:type="character" w:styleId="ListLabel118">
+    <w:name w:val="ListLabel 118"/>
+    <w:qFormat/>
+    <w:rPr>
+      <w:sz w:val="20"/>
+      <w:szCs w:val="20"/>
+    </w:rPr>
+  </w:style>
+  <w:style w:type="character" w:styleId="ListLabel119">
+    <w:name w:val="ListLabel 119"/>
+    <w:qFormat/>
+    <w:rPr>
+      <w:rFonts w:eastAsia="新細明體" w:eastAsiaTheme="majorEastAsia"/>
+      <w:sz w:val="20"/>
+      <w:szCs w:val="20"/>
+    </w:rPr>
+  </w:style>
+  <w:style w:type="character" w:styleId="ListLabel120">
+    <w:name w:val="ListLabel 120"/>
+    <w:qFormat/>
+    <w:rPr>
+      <w:bCs/>
+      <w:sz w:val="20"/>
+      <w:szCs w:val="20"/>
+    </w:rPr>
+  </w:style>
   <w:style w:type="paragraph" w:styleId="Heading" w:customStyle="1">
     <w:name w:val="Heading"/>
     <w:basedOn w:val="Normal"/>

</xml_diff>

<commit_message>
Update company name and address
Endless OS is now distributed by Endless OS LLC. Update the name in the
opening paragraph, the name and address in 2-4 places (depends on
language) and the "last modified" date in the header.

https://phabricator.endlessm.com/T29685
</commit_message>
<xml_diff>
--- a/terms/eos/C/Terms-of-Use.docx
+++ b/terms/eos/C/Terms-of-Use.docx
@@ -109,11 +109,7 @@
       <w:pPr>
         <w:pStyle w:val="Normal"/>
         <w:jc w:val="both"/>
-        <w:rPr>
-          <w:rFonts w:ascii="Arial" w:hAnsi="Arial" w:cs="Arial"/>
-          <w:sz w:val="20"/>
-          <w:szCs w:val="20"/>
-        </w:rPr>
+        <w:rPr/>
       </w:pPr>
       <w:r>
         <w:rPr>
@@ -121,7 +117,7 @@
           <w:sz w:val="20"/>
           <w:szCs w:val="20"/>
         </w:rPr>
-        <w:t>Thank you for your selection of an Endless Mobile, Inc. (“</w:t>
+        <w:t>Thank you for your selection of an  Endless OS LLC (“</w:t>
       </w:r>
       <w:r>
         <w:rPr>
@@ -540,8 +536,8 @@
           <w:szCs w:val="20"/>
         </w:rPr>
       </w:pPr>
-      <w:bookmarkStart w:id="1" w:name="_Ref315450713"/>
-      <w:bookmarkStart w:id="2" w:name="_Ref341270068"/>
+      <w:bookmarkStart w:id="1" w:name="_Ref341270068"/>
+      <w:bookmarkStart w:id="2" w:name="_Ref315450713"/>
       <w:r>
         <w:rPr>
           <w:b/>
@@ -722,8 +718,8 @@
         </w:rPr>
       </w:pPr>
       <w:bookmarkStart w:id="5" w:name="__RefNumPara__1376_2066426327"/>
-      <w:bookmarkStart w:id="6" w:name="_Ref314760608"/>
-      <w:bookmarkStart w:id="7" w:name="_Ref341218788"/>
+      <w:bookmarkStart w:id="6" w:name="_Ref341218788"/>
+      <w:bookmarkStart w:id="7" w:name="_Ref314760608"/>
       <w:bookmarkStart w:id="8" w:name="_Ref341270123"/>
       <w:bookmarkEnd w:id="5"/>
       <w:bookmarkEnd w:id="8"/>
@@ -1072,8 +1068,8 @@
       <w:bookmarkStart w:id="13" w:name="__RefHeading__1486_1251427356"/>
       <w:bookmarkStart w:id="14" w:name="_Ref402188622"/>
       <w:bookmarkStart w:id="15" w:name="_Ref402196241"/>
-      <w:bookmarkStart w:id="16" w:name="_Ref33765000820"/>
-      <w:bookmarkStart w:id="17" w:name="_Ref31503476020"/>
+      <w:bookmarkStart w:id="16" w:name="_Ref31503476020"/>
+      <w:bookmarkStart w:id="17" w:name="_Ref33765000820"/>
       <w:bookmarkEnd w:id="13"/>
       <w:bookmarkEnd w:id="16"/>
       <w:bookmarkEnd w:id="17"/>
@@ -1490,7 +1486,7 @@
         </w:rPr>
         <w:tab/>
         <w:tab/>
-        <w:t>Endless Mobile, Inc.</w:t>
+        <w:t>Endless OS LLC</w:t>
       </w:r>
     </w:p>
     <w:p>
@@ -1527,7 +1523,7 @@
         </w:rPr>
         <w:tab/>
         <w:tab/>
-        <w:t>575 Market Street, Suite 825</w:t>
+        <w:t>1 Glendinning Place</w:t>
       </w:r>
     </w:p>
     <w:p>
@@ -1544,7 +1540,24 @@
         </w:rPr>
         <w:tab/>
         <w:tab/>
-        <w:t>San Francisco, CA 94105</w:t>
+        <w:t>Westport, CT 06880</w:t>
+      </w:r>
+    </w:p>
+    <w:p>
+      <w:pPr>
+        <w:pStyle w:val="Outlinenumbered"/>
+        <w:spacing w:before="0" w:after="0"/>
+        <w:jc w:val="both"/>
+        <w:rPr/>
+      </w:pPr>
+      <w:r>
+        <w:rPr>
+          <w:sz w:val="20"/>
+          <w:szCs w:val="20"/>
+        </w:rPr>
+        <w:tab/>
+        <w:tab/>
+        <w:t>USA</w:t>
       </w:r>
     </w:p>
     <w:p>
@@ -2313,8 +2326,8 @@
           <w:szCs w:val="20"/>
         </w:rPr>
       </w:pPr>
-      <w:bookmarkStart w:id="25" w:name="_Ref337663206"/>
-      <w:bookmarkStart w:id="26" w:name="_Ref337639440"/>
+      <w:bookmarkStart w:id="25" w:name="_Ref337639440"/>
+      <w:bookmarkStart w:id="26" w:name="_Ref337663206"/>
       <w:bookmarkEnd w:id="25"/>
       <w:bookmarkEnd w:id="26"/>
       <w:r>
@@ -2505,7 +2518,7 @@
           <w:sz w:val="20"/>
           <w:szCs w:val="20"/>
         </w:rPr>
-        <w:t>"). Endless's address for Notice is: Endless Mobile, Inc. 575 Market Street, Suite 825, San Francisco, CA 94105. The Notice must (a) describe the nature and basis of the claim or dispute; and (b) set forth the specific relief sought ("</w:t>
+        <w:t>"). Endless's address for Notice is: Endless OS LLC, 1 Glendinning Place, Westport, CT 06880, USA. The Notice must (a) describe the nature and basis of the claim or dispute; and (b) set forth the specific relief sought ("</w:t>
       </w:r>
       <w:r>
         <w:rPr>
@@ -2736,8 +2749,8 @@
         </w:rPr>
       </w:pPr>
       <w:bookmarkStart w:id="29" w:name="_Ref341270145"/>
-      <w:bookmarkStart w:id="30" w:name="_Ref301190062"/>
-      <w:bookmarkStart w:id="31" w:name="_Ref317080117"/>
+      <w:bookmarkStart w:id="30" w:name="_Ref317080117"/>
+      <w:bookmarkStart w:id="31" w:name="_Ref301190062"/>
       <w:bookmarkEnd w:id="30"/>
       <w:bookmarkEnd w:id="31"/>
       <w:r>
@@ -2852,16 +2865,26 @@
           <w:sz w:val="20"/>
           <w:szCs w:val="20"/>
         </w:rPr>
-        <w:t xml:space="preserve">, all notices to Endless must be sent to Endless Mobile, Inc., </w:t>
-      </w:r>
-      <w:r>
-        <w:rPr>
+        <w:t xml:space="preserve">, all notices to Endless must be sent to Endless OS LLC, </w:t>
+      </w:r>
+      <w:r>
+        <w:rPr>
+          <w:rStyle w:val="Strong"/>
           <w:b/>
           <w:bCs/>
           <w:sz w:val="20"/>
           <w:szCs w:val="20"/>
         </w:rPr>
-        <w:t xml:space="preserve">575 Market Street, Suite 825, San Francisco, CA 94105 </w:t>
+        <w:t>1 Glendinning Place, Westport, CT 06880, USA</w:t>
+      </w:r>
+      <w:r>
+        <w:rPr>
+          <w:b/>
+          <w:bCs/>
+          <w:sz w:val="20"/>
+          <w:szCs w:val="20"/>
+        </w:rPr>
+        <w:t xml:space="preserve"> </w:t>
       </w:r>
       <w:r>
         <w:rPr>
@@ -2926,7 +2949,7 @@
           <w:sz w:val="20"/>
           <w:szCs w:val="20"/>
         </w:rPr>
-        <w:t xml:space="preserve">. These Terms shall be governed by the laws of the State of California without regard to conflict of law principles. To the extent that any lawsuit or court proceeding is permitted hereunder and not legally subject to arbitration under the applicable laws, then in that case you and Endless agree to submit to the personal and exclusive jurisdiction of the state courts and federal courts located within San Francisco County, California for the purpose of litigating all such disputes. </w:t>
+        <w:t>. These Terms shall be governed by the laws of the State of California without regard to conflict of law principles. To the extent that any lawsuit or court proceeding is permitted hereunder and not legally subject to arbitration under the applicable laws, then in that case you and Endless agree to submit to the personal and exclusive jurisdiction of the state courts and federal courts located within San Francisco County, California for the purpose of litigating all such disputes.</w:t>
       </w:r>
     </w:p>
     <w:sectPr>
@@ -2999,7 +3022,23 @@
         <w:sz w:val="20"/>
         <w:szCs w:val="20"/>
       </w:rPr>
-      <w:t>Last Updated: 2 June 2017</w:t>
+      <w:t>Last Updated: 2</w:t>
+    </w:r>
+    <w:r>
+      <w:rPr>
+        <w:rFonts w:ascii="Verdana" w:hAnsi="Verdana"/>
+        <w:sz w:val="20"/>
+        <w:szCs w:val="20"/>
+      </w:rPr>
+      <w:t>3</w:t>
+    </w:r>
+    <w:r>
+      <w:rPr>
+        <w:rFonts w:ascii="Verdana" w:hAnsi="Verdana"/>
+        <w:sz w:val="20"/>
+        <w:szCs w:val="20"/>
+      </w:rPr>
+      <w:t xml:space="preserve"> April 2020</w:t>
     </w:r>
   </w:p>
   <w:p>
@@ -3713,7 +3752,7 @@
       <w:widowControl/>
       <w:suppressAutoHyphens w:val="true"/>
       <w:bidi w:val="0"/>
-      <w:spacing w:lineRule="auto" w:line="276"/>
+      <w:spacing w:lineRule="auto" w:line="276" w:before="0" w:after="0"/>
       <w:jc w:val="left"/>
     </w:pPr>
     <w:rPr>
@@ -4160,576 +4199,6 @@
       <w:u w:val="single"/>
     </w:rPr>
   </w:style>
-  <w:style w:type="character" w:styleId="ListLabel1" w:customStyle="1">
-    <w:name w:val="ListLabel 1"/>
-    <w:qFormat/>
-    <w:rPr>
-      <w:rFonts w:cs="Arial"/>
-      <w:b w:val="false"/>
-      <w:i w:val="false"/>
-      <w:u w:val="none"/>
-    </w:rPr>
-  </w:style>
-  <w:style w:type="character" w:styleId="ListLabel2" w:customStyle="1">
-    <w:name w:val="ListLabel 2"/>
-    <w:qFormat/>
-    <w:rPr>
-      <w:rFonts w:cs="Arial"/>
-      <w:b/>
-      <w:i w:val="false"/>
-      <w:sz w:val="20"/>
-      <w:szCs w:val="20"/>
-      <w:u w:val="none"/>
-    </w:rPr>
-  </w:style>
-  <w:style w:type="character" w:styleId="ListLabel3" w:customStyle="1">
-    <w:name w:val="ListLabel 3"/>
-    <w:qFormat/>
-    <w:rPr>
-      <w:b w:val="false"/>
-      <w:i w:val="false"/>
-      <w:u w:val="none"/>
-    </w:rPr>
-  </w:style>
-  <w:style w:type="character" w:styleId="ListLabel4" w:customStyle="1">
-    <w:name w:val="ListLabel 4"/>
-    <w:qFormat/>
-    <w:rPr>
-      <w:u w:val="none"/>
-    </w:rPr>
-  </w:style>
-  <w:style w:type="character" w:styleId="ListLabel5" w:customStyle="1">
-    <w:name w:val="ListLabel 5"/>
-    <w:qFormat/>
-    <w:rPr>
-      <w:b/>
-    </w:rPr>
-  </w:style>
-  <w:style w:type="character" w:styleId="ListLabel6" w:customStyle="1">
-    <w:name w:val="ListLabel 6"/>
-    <w:qFormat/>
-    <w:rPr>
-      <w:b w:val="false"/>
-    </w:rPr>
-  </w:style>
-  <w:style w:type="character" w:styleId="ListLabel7" w:customStyle="1">
-    <w:name w:val="ListLabel 7"/>
-    <w:qFormat/>
-    <w:rPr>
-      <w:rFonts w:cs="Arial"/>
-      <w:b w:val="false"/>
-      <w:color w:val="000000"/>
-    </w:rPr>
-  </w:style>
-  <w:style w:type="character" w:styleId="ListLabel8" w:customStyle="1">
-    <w:name w:val="ListLabel 8"/>
-    <w:qFormat/>
-    <w:rPr>
-      <w:rFonts w:cs="Courier New"/>
-    </w:rPr>
-  </w:style>
-  <w:style w:type="character" w:styleId="ListLabel9" w:customStyle="1">
-    <w:name w:val="ListLabel 9"/>
-    <w:qFormat/>
-    <w:rPr>
-      <w:b/>
-      <w:sz w:val="20"/>
-    </w:rPr>
-  </w:style>
-  <w:style w:type="character" w:styleId="ListLabel10" w:customStyle="1">
-    <w:name w:val="ListLabel 10"/>
-    <w:qFormat/>
-    <w:rPr>
-      <w:rFonts w:cs="Symbol"/>
-      <w:sz w:val="20"/>
-    </w:rPr>
-  </w:style>
-  <w:style w:type="character" w:styleId="ListLabel11" w:customStyle="1">
-    <w:name w:val="ListLabel 11"/>
-    <w:qFormat/>
-    <w:rPr>
-      <w:rFonts w:cs="Wingdings"/>
-    </w:rPr>
-  </w:style>
-  <w:style w:type="character" w:styleId="ListLabel12" w:customStyle="1">
-    <w:name w:val="ListLabel 12"/>
-    <w:qFormat/>
-    <w:rPr>
-      <w:rFonts w:cs="Arial"/>
-      <w:b w:val="false"/>
-      <w:color w:val="000000"/>
-    </w:rPr>
-  </w:style>
-  <w:style w:type="character" w:styleId="ListLabel13" w:customStyle="1">
-    <w:name w:val="ListLabel 13"/>
-    <w:qFormat/>
-    <w:rPr>
-      <w:b/>
-      <w:sz w:val="20"/>
-    </w:rPr>
-  </w:style>
-  <w:style w:type="character" w:styleId="ListLabel14" w:customStyle="1">
-    <w:name w:val="ListLabel 14"/>
-    <w:qFormat/>
-    <w:rPr>
-      <w:b/>
-      <w:sz w:val="20"/>
-    </w:rPr>
-  </w:style>
-  <w:style w:type="character" w:styleId="ListLabel15" w:customStyle="1">
-    <w:name w:val="ListLabel 15"/>
-    <w:qFormat/>
-    <w:rPr>
-      <w:rFonts w:cs="Symbol"/>
-      <w:sz w:val="20"/>
-    </w:rPr>
-  </w:style>
-  <w:style w:type="character" w:styleId="ListLabel16" w:customStyle="1">
-    <w:name w:val="ListLabel 16"/>
-    <w:qFormat/>
-    <w:rPr>
-      <w:rFonts w:cs="Courier New"/>
-    </w:rPr>
-  </w:style>
-  <w:style w:type="character" w:styleId="ListLabel17" w:customStyle="1">
-    <w:name w:val="ListLabel 17"/>
-    <w:qFormat/>
-    <w:rPr>
-      <w:rFonts w:cs="Wingdings"/>
-    </w:rPr>
-  </w:style>
-  <w:style w:type="character" w:styleId="ListLabel18" w:customStyle="1">
-    <w:name w:val="ListLabel 18"/>
-    <w:qFormat/>
-    <w:rPr>
-      <w:rFonts w:cs="Symbol"/>
-      <w:sz w:val="20"/>
-    </w:rPr>
-  </w:style>
-  <w:style w:type="character" w:styleId="ListLabel19" w:customStyle="1">
-    <w:name w:val="ListLabel 19"/>
-    <w:qFormat/>
-    <w:rPr>
-      <w:rFonts w:cs="Courier New"/>
-    </w:rPr>
-  </w:style>
-  <w:style w:type="character" w:styleId="ListLabel20" w:customStyle="1">
-    <w:name w:val="ListLabel 20"/>
-    <w:qFormat/>
-    <w:rPr>
-      <w:rFonts w:cs="Wingdings"/>
-    </w:rPr>
-  </w:style>
-  <w:style w:type="character" w:styleId="ListLabel21" w:customStyle="1">
-    <w:name w:val="ListLabel 21"/>
-    <w:qFormat/>
-    <w:rPr>
-      <w:rFonts w:cs="Symbol"/>
-      <w:sz w:val="20"/>
-    </w:rPr>
-  </w:style>
-  <w:style w:type="character" w:styleId="ListLabel22" w:customStyle="1">
-    <w:name w:val="ListLabel 22"/>
-    <w:qFormat/>
-    <w:rPr>
-      <w:rFonts w:cs="Courier New"/>
-    </w:rPr>
-  </w:style>
-  <w:style w:type="character" w:styleId="ListLabel23" w:customStyle="1">
-    <w:name w:val="ListLabel 23"/>
-    <w:qFormat/>
-    <w:rPr>
-      <w:rFonts w:cs="Wingdings"/>
-    </w:rPr>
-  </w:style>
-  <w:style w:type="character" w:styleId="ListLabel24" w:customStyle="1">
-    <w:name w:val="ListLabel 24"/>
-    <w:qFormat/>
-    <w:rPr>
-      <w:b/>
-      <w:sz w:val="20"/>
-    </w:rPr>
-  </w:style>
-  <w:style w:type="character" w:styleId="ListLabel25" w:customStyle="1">
-    <w:name w:val="ListLabel 25"/>
-    <w:qFormat/>
-    <w:rPr>
-      <w:b/>
-      <w:sz w:val="20"/>
-    </w:rPr>
-  </w:style>
-  <w:style w:type="character" w:styleId="ListLabel26" w:customStyle="1">
-    <w:name w:val="ListLabel 26"/>
-    <w:qFormat/>
-    <w:rPr>
-      <w:rFonts w:cs="Symbol"/>
-      <w:sz w:val="20"/>
-    </w:rPr>
-  </w:style>
-  <w:style w:type="character" w:styleId="ListLabel27" w:customStyle="1">
-    <w:name w:val="ListLabel 27"/>
-    <w:qFormat/>
-    <w:rPr>
-      <w:rFonts w:cs="Courier New"/>
-    </w:rPr>
-  </w:style>
-  <w:style w:type="character" w:styleId="ListLabel28" w:customStyle="1">
-    <w:name w:val="ListLabel 28"/>
-    <w:qFormat/>
-    <w:rPr>
-      <w:rFonts w:cs="Wingdings"/>
-    </w:rPr>
-  </w:style>
-  <w:style w:type="character" w:styleId="ListLabel29" w:customStyle="1">
-    <w:name w:val="ListLabel 29"/>
-    <w:qFormat/>
-    <w:rPr>
-      <w:rFonts w:cs="Symbol"/>
-      <w:sz w:val="20"/>
-    </w:rPr>
-  </w:style>
-  <w:style w:type="character" w:styleId="ListLabel30" w:customStyle="1">
-    <w:name w:val="ListLabel 30"/>
-    <w:qFormat/>
-    <w:rPr>
-      <w:rFonts w:cs="Courier New"/>
-    </w:rPr>
-  </w:style>
-  <w:style w:type="character" w:styleId="ListLabel31" w:customStyle="1">
-    <w:name w:val="ListLabel 31"/>
-    <w:qFormat/>
-    <w:rPr>
-      <w:rFonts w:cs="Wingdings"/>
-    </w:rPr>
-  </w:style>
-  <w:style w:type="character" w:styleId="ListLabel32" w:customStyle="1">
-    <w:name w:val="ListLabel 32"/>
-    <w:qFormat/>
-    <w:rPr>
-      <w:rFonts w:cs="Symbol"/>
-      <w:sz w:val="20"/>
-    </w:rPr>
-  </w:style>
-  <w:style w:type="character" w:styleId="ListLabel33" w:customStyle="1">
-    <w:name w:val="ListLabel 33"/>
-    <w:qFormat/>
-    <w:rPr>
-      <w:rFonts w:cs="Courier New"/>
-    </w:rPr>
-  </w:style>
-  <w:style w:type="character" w:styleId="ListLabel34" w:customStyle="1">
-    <w:name w:val="ListLabel 34"/>
-    <w:qFormat/>
-    <w:rPr>
-      <w:rFonts w:cs="Wingdings"/>
-    </w:rPr>
-  </w:style>
-  <w:style w:type="character" w:styleId="ListLabel35" w:customStyle="1">
-    <w:name w:val="ListLabel 35"/>
-    <w:qFormat/>
-    <w:rPr>
-      <w:b/>
-      <w:sz w:val="20"/>
-    </w:rPr>
-  </w:style>
-  <w:style w:type="character" w:styleId="ListLabel36" w:customStyle="1">
-    <w:name w:val="ListLabel 36"/>
-    <w:qFormat/>
-    <w:rPr>
-      <w:b/>
-      <w:sz w:val="20"/>
-    </w:rPr>
-  </w:style>
-  <w:style w:type="character" w:styleId="ListLabel37" w:customStyle="1">
-    <w:name w:val="ListLabel 37"/>
-    <w:qFormat/>
-    <w:rPr>
-      <w:rFonts w:cs="Symbol"/>
-      <w:sz w:val="20"/>
-    </w:rPr>
-  </w:style>
-  <w:style w:type="character" w:styleId="ListLabel38" w:customStyle="1">
-    <w:name w:val="ListLabel 38"/>
-    <w:qFormat/>
-    <w:rPr>
-      <w:rFonts w:cs="Courier New"/>
-    </w:rPr>
-  </w:style>
-  <w:style w:type="character" w:styleId="ListLabel39" w:customStyle="1">
-    <w:name w:val="ListLabel 39"/>
-    <w:qFormat/>
-    <w:rPr>
-      <w:rFonts w:cs="Wingdings"/>
-    </w:rPr>
-  </w:style>
-  <w:style w:type="character" w:styleId="ListLabel40" w:customStyle="1">
-    <w:name w:val="ListLabel 40"/>
-    <w:qFormat/>
-    <w:rPr>
-      <w:rFonts w:cs="Symbol"/>
-      <w:sz w:val="20"/>
-    </w:rPr>
-  </w:style>
-  <w:style w:type="character" w:styleId="ListLabel41" w:customStyle="1">
-    <w:name w:val="ListLabel 41"/>
-    <w:qFormat/>
-    <w:rPr>
-      <w:rFonts w:cs="Courier New"/>
-    </w:rPr>
-  </w:style>
-  <w:style w:type="character" w:styleId="ListLabel42" w:customStyle="1">
-    <w:name w:val="ListLabel 42"/>
-    <w:qFormat/>
-    <w:rPr>
-      <w:rFonts w:cs="Wingdings"/>
-    </w:rPr>
-  </w:style>
-  <w:style w:type="character" w:styleId="ListLabel43" w:customStyle="1">
-    <w:name w:val="ListLabel 43"/>
-    <w:qFormat/>
-    <w:rPr>
-      <w:rFonts w:cs="Symbol"/>
-      <w:sz w:val="20"/>
-    </w:rPr>
-  </w:style>
-  <w:style w:type="character" w:styleId="ListLabel44" w:customStyle="1">
-    <w:name w:val="ListLabel 44"/>
-    <w:qFormat/>
-    <w:rPr>
-      <w:rFonts w:cs="Courier New"/>
-    </w:rPr>
-  </w:style>
-  <w:style w:type="character" w:styleId="ListLabel45" w:customStyle="1">
-    <w:name w:val="ListLabel 45"/>
-    <w:qFormat/>
-    <w:rPr>
-      <w:rFonts w:cs="Wingdings"/>
-    </w:rPr>
-  </w:style>
-  <w:style w:type="character" w:styleId="ListLabel46" w:customStyle="1">
-    <w:name w:val="ListLabel 46"/>
-    <w:qFormat/>
-    <w:rPr>
-      <w:b/>
-      <w:sz w:val="20"/>
-    </w:rPr>
-  </w:style>
-  <w:style w:type="character" w:styleId="ListLabel47" w:customStyle="1">
-    <w:name w:val="ListLabel 47"/>
-    <w:qFormat/>
-    <w:rPr>
-      <w:b/>
-      <w:sz w:val="20"/>
-    </w:rPr>
-  </w:style>
-  <w:style w:type="character" w:styleId="ListLabel48" w:customStyle="1">
-    <w:name w:val="ListLabel 48"/>
-    <w:qFormat/>
-    <w:rPr>
-      <w:rFonts w:cs="Symbol"/>
-      <w:sz w:val="20"/>
-    </w:rPr>
-  </w:style>
-  <w:style w:type="character" w:styleId="ListLabel49" w:customStyle="1">
-    <w:name w:val="ListLabel 49"/>
-    <w:qFormat/>
-    <w:rPr>
-      <w:rFonts w:cs="Courier New"/>
-    </w:rPr>
-  </w:style>
-  <w:style w:type="character" w:styleId="ListLabel50" w:customStyle="1">
-    <w:name w:val="ListLabel 50"/>
-    <w:qFormat/>
-    <w:rPr>
-      <w:rFonts w:cs="Wingdings"/>
-    </w:rPr>
-  </w:style>
-  <w:style w:type="character" w:styleId="ListLabel51" w:customStyle="1">
-    <w:name w:val="ListLabel 51"/>
-    <w:qFormat/>
-    <w:rPr>
-      <w:rFonts w:cs="Symbol"/>
-      <w:sz w:val="20"/>
-    </w:rPr>
-  </w:style>
-  <w:style w:type="character" w:styleId="ListLabel52" w:customStyle="1">
-    <w:name w:val="ListLabel 52"/>
-    <w:qFormat/>
-    <w:rPr>
-      <w:rFonts w:cs="Courier New"/>
-    </w:rPr>
-  </w:style>
-  <w:style w:type="character" w:styleId="ListLabel53" w:customStyle="1">
-    <w:name w:val="ListLabel 53"/>
-    <w:qFormat/>
-    <w:rPr>
-      <w:rFonts w:cs="Wingdings"/>
-    </w:rPr>
-  </w:style>
-  <w:style w:type="character" w:styleId="ListLabel54" w:customStyle="1">
-    <w:name w:val="ListLabel 54"/>
-    <w:qFormat/>
-    <w:rPr>
-      <w:rFonts w:cs="Symbol"/>
-      <w:sz w:val="20"/>
-    </w:rPr>
-  </w:style>
-  <w:style w:type="character" w:styleId="ListLabel55" w:customStyle="1">
-    <w:name w:val="ListLabel 55"/>
-    <w:qFormat/>
-    <w:rPr>
-      <w:rFonts w:cs="Courier New"/>
-    </w:rPr>
-  </w:style>
-  <w:style w:type="character" w:styleId="ListLabel56" w:customStyle="1">
-    <w:name w:val="ListLabel 56"/>
-    <w:qFormat/>
-    <w:rPr>
-      <w:rFonts w:cs="Wingdings"/>
-    </w:rPr>
-  </w:style>
-  <w:style w:type="character" w:styleId="ListLabel57" w:customStyle="1">
-    <w:name w:val="ListLabel 57"/>
-    <w:qFormat/>
-    <w:rPr>
-      <w:b/>
-      <w:sz w:val="20"/>
-    </w:rPr>
-  </w:style>
-  <w:style w:type="character" w:styleId="ListLabel58" w:customStyle="1">
-    <w:name w:val="ListLabel 58"/>
-    <w:qFormat/>
-    <w:rPr>
-      <w:b/>
-      <w:sz w:val="20"/>
-    </w:rPr>
-  </w:style>
-  <w:style w:type="character" w:styleId="ListLabel59" w:customStyle="1">
-    <w:name w:val="ListLabel 59"/>
-    <w:qFormat/>
-    <w:rPr>
-      <w:rFonts w:cs="Symbol"/>
-      <w:sz w:val="20"/>
-    </w:rPr>
-  </w:style>
-  <w:style w:type="character" w:styleId="ListLabel60" w:customStyle="1">
-    <w:name w:val="ListLabel 60"/>
-    <w:qFormat/>
-    <w:rPr>
-      <w:rFonts w:cs="Courier New"/>
-    </w:rPr>
-  </w:style>
-  <w:style w:type="character" w:styleId="ListLabel61" w:customStyle="1">
-    <w:name w:val="ListLabel 61"/>
-    <w:qFormat/>
-    <w:rPr>
-      <w:rFonts w:cs="Wingdings"/>
-    </w:rPr>
-  </w:style>
-  <w:style w:type="character" w:styleId="ListLabel62" w:customStyle="1">
-    <w:name w:val="ListLabel 62"/>
-    <w:qFormat/>
-    <w:rPr>
-      <w:rFonts w:cs="Symbol"/>
-      <w:sz w:val="20"/>
-    </w:rPr>
-  </w:style>
-  <w:style w:type="character" w:styleId="ListLabel63" w:customStyle="1">
-    <w:name w:val="ListLabel 63"/>
-    <w:qFormat/>
-    <w:rPr>
-      <w:rFonts w:cs="Courier New"/>
-    </w:rPr>
-  </w:style>
-  <w:style w:type="character" w:styleId="ListLabel64" w:customStyle="1">
-    <w:name w:val="ListLabel 64"/>
-    <w:qFormat/>
-    <w:rPr>
-      <w:rFonts w:cs="Wingdings"/>
-    </w:rPr>
-  </w:style>
-  <w:style w:type="character" w:styleId="ListLabel65" w:customStyle="1">
-    <w:name w:val="ListLabel 65"/>
-    <w:qFormat/>
-    <w:rPr>
-      <w:rFonts w:cs="Symbol"/>
-      <w:sz w:val="20"/>
-    </w:rPr>
-  </w:style>
-  <w:style w:type="character" w:styleId="ListLabel66" w:customStyle="1">
-    <w:name w:val="ListLabel 66"/>
-    <w:qFormat/>
-    <w:rPr>
-      <w:rFonts w:cs="Courier New"/>
-    </w:rPr>
-  </w:style>
-  <w:style w:type="character" w:styleId="ListLabel67" w:customStyle="1">
-    <w:name w:val="ListLabel 67"/>
-    <w:qFormat/>
-    <w:rPr>
-      <w:rFonts w:cs="Wingdings"/>
-    </w:rPr>
-  </w:style>
-  <w:style w:type="character" w:styleId="ListLabel68" w:customStyle="1">
-    <w:name w:val="ListLabel 68"/>
-    <w:qFormat/>
-    <w:rPr>
-      <w:b/>
-      <w:sz w:val="20"/>
-    </w:rPr>
-  </w:style>
-  <w:style w:type="character" w:styleId="ListLabel69" w:customStyle="1">
-    <w:name w:val="ListLabel 69"/>
-    <w:qFormat/>
-    <w:rPr>
-      <w:rFonts w:cs="Symbol"/>
-      <w:sz w:val="20"/>
-    </w:rPr>
-  </w:style>
-  <w:style w:type="character" w:styleId="ListLabel70" w:customStyle="1">
-    <w:name w:val="ListLabel 70"/>
-    <w:qFormat/>
-    <w:rPr>
-      <w:rFonts w:cs="Courier New"/>
-    </w:rPr>
-  </w:style>
-  <w:style w:type="character" w:styleId="ListLabel71" w:customStyle="1">
-    <w:name w:val="ListLabel 71"/>
-    <w:qFormat/>
-    <w:rPr>
-      <w:rFonts w:cs="Wingdings"/>
-    </w:rPr>
-  </w:style>
-  <w:style w:type="character" w:styleId="ListLabel72" w:customStyle="1">
-    <w:name w:val="ListLabel 72"/>
-    <w:qFormat/>
-    <w:rPr>
-      <w:b/>
-      <w:sz w:val="20"/>
-    </w:rPr>
-  </w:style>
-  <w:style w:type="character" w:styleId="ListLabel73" w:customStyle="1">
-    <w:name w:val="ListLabel 73"/>
-    <w:qFormat/>
-    <w:rPr>
-      <w:rFonts w:cs="Symbol"/>
-      <w:sz w:val="20"/>
-    </w:rPr>
-  </w:style>
-  <w:style w:type="character" w:styleId="ListLabel74" w:customStyle="1">
-    <w:name w:val="ListLabel 74"/>
-    <w:qFormat/>
-    <w:rPr>
-      <w:rFonts w:cs="Courier New"/>
-    </w:rPr>
-  </w:style>
-  <w:style w:type="character" w:styleId="ListLabel75" w:customStyle="1">
-    <w:name w:val="ListLabel 75"/>
-    <w:qFormat/>
-    <w:rPr>
-      <w:rFonts w:cs="Wingdings"/>
-    </w:rPr>
-  </w:style>
   <w:style w:type="character" w:styleId="ListParagraphChar" w:customStyle="1">
     <w:name w:val="List Paragraph Char"/>
     <w:basedOn w:val="DefaultParagraphFont"/>
@@ -4755,357 +4224,6 @@
       <w:sz w:val="22"/>
       <w:szCs w:val="20"/>
       <w:shd w:fill="FFFF00" w:val="clear"/>
-    </w:rPr>
-  </w:style>
-  <w:style w:type="character" w:styleId="ListLabel76">
-    <w:name w:val="ListLabel 76"/>
-    <w:qFormat/>
-    <w:rPr>
-      <w:rFonts w:ascii="Arial" w:hAnsi="Arial"/>
-      <w:b w:val="false"/>
-      <w:sz w:val="20"/>
-    </w:rPr>
-  </w:style>
-  <w:style w:type="character" w:styleId="ListLabel77">
-    <w:name w:val="ListLabel 77"/>
-    <w:qFormat/>
-    <w:rPr>
-      <w:rFonts w:cs="Symbol"/>
-      <w:sz w:val="20"/>
-    </w:rPr>
-  </w:style>
-  <w:style w:type="character" w:styleId="ListLabel78">
-    <w:name w:val="ListLabel 78"/>
-    <w:qFormat/>
-    <w:rPr>
-      <w:rFonts w:cs="Courier New"/>
-    </w:rPr>
-  </w:style>
-  <w:style w:type="character" w:styleId="ListLabel79">
-    <w:name w:val="ListLabel 79"/>
-    <w:qFormat/>
-    <w:rPr>
-      <w:rFonts w:cs="Wingdings"/>
-    </w:rPr>
-  </w:style>
-  <w:style w:type="character" w:styleId="ListLabel80">
-    <w:name w:val="ListLabel 80"/>
-    <w:qFormat/>
-    <w:rPr>
-      <w:rFonts w:cs="Arial"/>
-      <w:b w:val="false"/>
-      <w:color w:val="000000"/>
-    </w:rPr>
-  </w:style>
-  <w:style w:type="character" w:styleId="ListLabel81">
-    <w:name w:val="ListLabel 81"/>
-    <w:qFormat/>
-    <w:rPr>
-      <w:rFonts w:ascii="Arial" w:hAnsi="Arial"/>
-      <w:b w:val="false"/>
-      <w:sz w:val="20"/>
-    </w:rPr>
-  </w:style>
-  <w:style w:type="character" w:styleId="ListLabel82">
-    <w:name w:val="ListLabel 82"/>
-    <w:qFormat/>
-    <w:rPr>
-      <w:rFonts w:cs="Symbol"/>
-      <w:sz w:val="20"/>
-    </w:rPr>
-  </w:style>
-  <w:style w:type="character" w:styleId="ListLabel83">
-    <w:name w:val="ListLabel 83"/>
-    <w:qFormat/>
-    <w:rPr>
-      <w:rFonts w:cs="Courier New"/>
-    </w:rPr>
-  </w:style>
-  <w:style w:type="character" w:styleId="ListLabel84">
-    <w:name w:val="ListLabel 84"/>
-    <w:qFormat/>
-    <w:rPr>
-      <w:rFonts w:cs="Wingdings"/>
-    </w:rPr>
-  </w:style>
-  <w:style w:type="character" w:styleId="ListLabel85">
-    <w:name w:val="ListLabel 85"/>
-    <w:qFormat/>
-    <w:rPr>
-      <w:rFonts w:ascii="Arial" w:hAnsi="Arial"/>
-      <w:b w:val="false"/>
-      <w:sz w:val="20"/>
-    </w:rPr>
-  </w:style>
-  <w:style w:type="character" w:styleId="ListLabel86">
-    <w:name w:val="ListLabel 86"/>
-    <w:qFormat/>
-    <w:rPr>
-      <w:rFonts w:cs="Symbol"/>
-      <w:sz w:val="20"/>
-    </w:rPr>
-  </w:style>
-  <w:style w:type="character" w:styleId="ListLabel87">
-    <w:name w:val="ListLabel 87"/>
-    <w:qFormat/>
-    <w:rPr>
-      <w:rFonts w:cs="Courier New"/>
-    </w:rPr>
-  </w:style>
-  <w:style w:type="character" w:styleId="ListLabel88">
-    <w:name w:val="ListLabel 88"/>
-    <w:qFormat/>
-    <w:rPr>
-      <w:rFonts w:cs="Wingdings"/>
-    </w:rPr>
-  </w:style>
-  <w:style w:type="character" w:styleId="ListLabel89">
-    <w:name w:val="ListLabel 89"/>
-    <w:qFormat/>
-    <w:rPr>
-      <w:rFonts w:ascii="Arial" w:hAnsi="Arial"/>
-      <w:b/>
-      <w:sz w:val="20"/>
-    </w:rPr>
-  </w:style>
-  <w:style w:type="character" w:styleId="ListLabel90">
-    <w:name w:val="ListLabel 90"/>
-    <w:qFormat/>
-    <w:rPr>
-      <w:rFonts w:cs="Symbol"/>
-      <w:sz w:val="20"/>
-    </w:rPr>
-  </w:style>
-  <w:style w:type="character" w:styleId="ListLabel91">
-    <w:name w:val="ListLabel 91"/>
-    <w:qFormat/>
-    <w:rPr>
-      <w:rFonts w:cs="Courier New"/>
-    </w:rPr>
-  </w:style>
-  <w:style w:type="character" w:styleId="ListLabel92">
-    <w:name w:val="ListLabel 92"/>
-    <w:qFormat/>
-    <w:rPr>
-      <w:rFonts w:cs="Wingdings"/>
-    </w:rPr>
-  </w:style>
-  <w:style w:type="character" w:styleId="ListLabel93">
-    <w:name w:val="ListLabel 93"/>
-    <w:qFormat/>
-    <w:rPr>
-      <w:b/>
-      <w:sz w:val="20"/>
-    </w:rPr>
-  </w:style>
-  <w:style w:type="character" w:styleId="ListLabel94">
-    <w:name w:val="ListLabel 94"/>
-    <w:qFormat/>
-    <w:rPr>
-      <w:rFonts w:ascii="Arial" w:hAnsi="Arial"/>
-      <w:b/>
-      <w:sz w:val="20"/>
-    </w:rPr>
-  </w:style>
-  <w:style w:type="character" w:styleId="ListLabel95">
-    <w:name w:val="ListLabel 95"/>
-    <w:qFormat/>
-    <w:rPr>
-      <w:rFonts w:cs="Symbol"/>
-      <w:sz w:val="20"/>
-    </w:rPr>
-  </w:style>
-  <w:style w:type="character" w:styleId="ListLabel96">
-    <w:name w:val="ListLabel 96"/>
-    <w:qFormat/>
-    <w:rPr>
-      <w:rFonts w:cs="Courier New"/>
-    </w:rPr>
-  </w:style>
-  <w:style w:type="character" w:styleId="ListLabel97">
-    <w:name w:val="ListLabel 97"/>
-    <w:qFormat/>
-    <w:rPr>
-      <w:rFonts w:cs="Wingdings"/>
-    </w:rPr>
-  </w:style>
-  <w:style w:type="character" w:styleId="ListLabel98">
-    <w:name w:val="ListLabel 98"/>
-    <w:qFormat/>
-    <w:rPr>
-      <w:rFonts w:cs="Symbol"/>
-      <w:sz w:val="20"/>
-    </w:rPr>
-  </w:style>
-  <w:style w:type="character" w:styleId="ListLabel99">
-    <w:name w:val="ListLabel 99"/>
-    <w:qFormat/>
-    <w:rPr>
-      <w:rFonts w:cs="Courier New"/>
-    </w:rPr>
-  </w:style>
-  <w:style w:type="character" w:styleId="ListLabel100">
-    <w:name w:val="ListLabel 100"/>
-    <w:qFormat/>
-    <w:rPr>
-      <w:rFonts w:cs="Wingdings"/>
-    </w:rPr>
-  </w:style>
-  <w:style w:type="character" w:styleId="ListLabel101">
-    <w:name w:val="ListLabel 101"/>
-    <w:qFormat/>
-    <w:rPr>
-      <w:rFonts w:cs="Symbol"/>
-      <w:sz w:val="20"/>
-    </w:rPr>
-  </w:style>
-  <w:style w:type="character" w:styleId="ListLabel102">
-    <w:name w:val="ListLabel 102"/>
-    <w:qFormat/>
-    <w:rPr>
-      <w:rFonts w:cs="Courier New"/>
-    </w:rPr>
-  </w:style>
-  <w:style w:type="character" w:styleId="ListLabel103">
-    <w:name w:val="ListLabel 103"/>
-    <w:qFormat/>
-    <w:rPr>
-      <w:rFonts w:cs="Wingdings"/>
-    </w:rPr>
-  </w:style>
-  <w:style w:type="character" w:styleId="ListLabel104">
-    <w:name w:val="ListLabel 104"/>
-    <w:qFormat/>
-    <w:rPr>
-      <w:sz w:val="20"/>
-      <w:szCs w:val="20"/>
-    </w:rPr>
-  </w:style>
-  <w:style w:type="character" w:styleId="ListLabel105">
-    <w:name w:val="ListLabel 105"/>
-    <w:qFormat/>
-    <w:rPr>
-      <w:rFonts w:eastAsia="新細明體" w:eastAsiaTheme="majorEastAsia"/>
-      <w:sz w:val="20"/>
-      <w:szCs w:val="20"/>
-    </w:rPr>
-  </w:style>
-  <w:style w:type="character" w:styleId="ListLabel106">
-    <w:name w:val="ListLabel 106"/>
-    <w:qFormat/>
-    <w:rPr>
-      <w:bCs/>
-      <w:sz w:val="20"/>
-      <w:szCs w:val="20"/>
-    </w:rPr>
-  </w:style>
-  <w:style w:type="character" w:styleId="ListLabel107">
-    <w:name w:val="ListLabel 107"/>
-    <w:qFormat/>
-    <w:rPr>
-      <w:b/>
-      <w:sz w:val="20"/>
-    </w:rPr>
-  </w:style>
-  <w:style w:type="character" w:styleId="ListLabel108">
-    <w:name w:val="ListLabel 108"/>
-    <w:qFormat/>
-    <w:rPr>
-      <w:rFonts w:ascii="Arial" w:hAnsi="Arial"/>
-      <w:b/>
-      <w:sz w:val="20"/>
-    </w:rPr>
-  </w:style>
-  <w:style w:type="character" w:styleId="ListLabel109">
-    <w:name w:val="ListLabel 109"/>
-    <w:qFormat/>
-    <w:rPr>
-      <w:rFonts w:cs="Symbol"/>
-      <w:sz w:val="20"/>
-    </w:rPr>
-  </w:style>
-  <w:style w:type="character" w:styleId="ListLabel110">
-    <w:name w:val="ListLabel 110"/>
-    <w:qFormat/>
-    <w:rPr>
-      <w:rFonts w:cs="Courier New"/>
-    </w:rPr>
-  </w:style>
-  <w:style w:type="character" w:styleId="ListLabel111">
-    <w:name w:val="ListLabel 111"/>
-    <w:qFormat/>
-    <w:rPr>
-      <w:rFonts w:cs="Wingdings"/>
-    </w:rPr>
-  </w:style>
-  <w:style w:type="character" w:styleId="ListLabel112">
-    <w:name w:val="ListLabel 112"/>
-    <w:qFormat/>
-    <w:rPr>
-      <w:rFonts w:cs="Symbol"/>
-      <w:sz w:val="20"/>
-    </w:rPr>
-  </w:style>
-  <w:style w:type="character" w:styleId="ListLabel113">
-    <w:name w:val="ListLabel 113"/>
-    <w:qFormat/>
-    <w:rPr>
-      <w:rFonts w:cs="Courier New"/>
-    </w:rPr>
-  </w:style>
-  <w:style w:type="character" w:styleId="ListLabel114">
-    <w:name w:val="ListLabel 114"/>
-    <w:qFormat/>
-    <w:rPr>
-      <w:rFonts w:cs="Wingdings"/>
-    </w:rPr>
-  </w:style>
-  <w:style w:type="character" w:styleId="ListLabel115">
-    <w:name w:val="ListLabel 115"/>
-    <w:qFormat/>
-    <w:rPr>
-      <w:rFonts w:cs="Symbol"/>
-      <w:sz w:val="20"/>
-    </w:rPr>
-  </w:style>
-  <w:style w:type="character" w:styleId="ListLabel116">
-    <w:name w:val="ListLabel 116"/>
-    <w:qFormat/>
-    <w:rPr>
-      <w:rFonts w:cs="Courier New"/>
-    </w:rPr>
-  </w:style>
-  <w:style w:type="character" w:styleId="ListLabel117">
-    <w:name w:val="ListLabel 117"/>
-    <w:qFormat/>
-    <w:rPr>
-      <w:rFonts w:cs="Wingdings"/>
-    </w:rPr>
-  </w:style>
-  <w:style w:type="character" w:styleId="ListLabel118">
-    <w:name w:val="ListLabel 118"/>
-    <w:qFormat/>
-    <w:rPr>
-      <w:sz w:val="20"/>
-      <w:szCs w:val="20"/>
-    </w:rPr>
-  </w:style>
-  <w:style w:type="character" w:styleId="ListLabel119">
-    <w:name w:val="ListLabel 119"/>
-    <w:qFormat/>
-    <w:rPr>
-      <w:rFonts w:eastAsia="新細明體" w:eastAsiaTheme="majorEastAsia"/>
-      <w:sz w:val="20"/>
-      <w:szCs w:val="20"/>
-    </w:rPr>
-  </w:style>
-  <w:style w:type="character" w:styleId="ListLabel120">
-    <w:name w:val="ListLabel 120"/>
-    <w:qFormat/>
-    <w:rPr>
-      <w:bCs/>
-      <w:sz w:val="20"/>
-      <w:szCs w:val="20"/>
     </w:rPr>
   </w:style>
   <w:style w:type="paragraph" w:styleId="Heading" w:customStyle="1">
@@ -5181,6 +4299,13 @@
       <w:sz w:val="24"/>
       <w:szCs w:val="24"/>
     </w:rPr>
+  </w:style>
+  <w:style w:type="paragraph" w:styleId="HeaderandFooter">
+    <w:name w:val="Header and Footer"/>
+    <w:basedOn w:val="Normal"/>
+    <w:qFormat/>
+    <w:pPr/>
+    <w:rPr/>
   </w:style>
   <w:style w:type="paragraph" w:styleId="Header">
     <w:name w:val="Header"/>
@@ -5416,6 +4541,7 @@
       <w:widowControl/>
       <w:suppressAutoHyphens w:val="true"/>
       <w:bidi w:val="0"/>
+      <w:spacing w:before="0" w:after="0"/>
       <w:jc w:val="left"/>
     </w:pPr>
     <w:rPr>

</xml_diff>

<commit_message>
Terms of use: update address, remove duplicated "other services"
</commit_message>
<xml_diff>
--- a/terms/eos/C/Terms-of-Use.docx
+++ b/terms/eos/C/Terms-of-Use.docx
@@ -29,10 +29,7 @@
         </w:rPr>
       </w:pPr>
       <w:r>
-        <w:rPr>
-          <w:sz w:val="20"/>
-          <w:szCs w:val="20"/>
-        </w:rPr>
+        <w:rPr/>
         <w:drawing>
           <wp:inline distT="0" distB="0" distL="0" distR="0">
             <wp:extent cx="623570" cy="263525"/>
@@ -305,7 +302,7 @@
           <w:sz w:val="20"/>
           <w:szCs w:val="20"/>
         </w:rPr>
-        <w:t xml:space="preserve">such as online communications, identity and other services, and distribution of additional materials, Apps and Updates (the </w:t>
+        <w:t xml:space="preserve">such as online communications, identity, and distribution of additional materials, Apps and Updates (the </w:t>
       </w:r>
       <w:r>
         <w:rPr>
@@ -346,7 +343,7 @@
     <w:p>
       <w:pPr>
         <w:pStyle w:val="FormerlyCAPS"/>
-        <w:shd w:fill="FFFF00" w:val="clear"/>
+        <w:shd w:val="clear" w:fill="FFFF00"/>
         <w:rPr>
           <w:sz w:val="20"/>
           <w:szCs w:val="20"/>
@@ -413,7 +410,7 @@
     <w:p>
       <w:pPr>
         <w:pStyle w:val="FormerlyCAPS"/>
-        <w:shd w:fill="FFFF00" w:val="clear"/>
+        <w:shd w:val="clear" w:fill="FFFF00"/>
         <w:rPr>
           <w:sz w:val="20"/>
           <w:szCs w:val="20"/>
@@ -1179,8 +1176,8 @@
           <w:szCs w:val="20"/>
         </w:rPr>
       </w:pPr>
-      <w:bookmarkStart w:id="1" w:name="_Ref341270068"/>
-      <w:bookmarkStart w:id="2" w:name="_Ref315450713"/>
+      <w:bookmarkStart w:id="1" w:name="_Ref315450713"/>
+      <w:bookmarkStart w:id="2" w:name="_Ref341270068"/>
       <w:r>
         <w:rPr>
           <w:b/>
@@ -1458,8 +1455,8 @@
         </w:rPr>
       </w:pPr>
       <w:bookmarkStart w:id="5" w:name="__RefNumPara__1376_2066426327"/>
-      <w:bookmarkStart w:id="6" w:name="_Ref341218788"/>
-      <w:bookmarkStart w:id="7" w:name="_Ref314760608"/>
+      <w:bookmarkStart w:id="6" w:name="_Ref314760608"/>
+      <w:bookmarkStart w:id="7" w:name="_Ref341218788"/>
       <w:bookmarkStart w:id="8" w:name="_Ref341270123"/>
       <w:bookmarkEnd w:id="5"/>
       <w:bookmarkEnd w:id="8"/>
@@ -2315,8 +2312,8 @@
       <w:bookmarkStart w:id="11" w:name="__RefHeading__1486_1251427356"/>
       <w:bookmarkStart w:id="12" w:name="_Ref402188622"/>
       <w:bookmarkStart w:id="13" w:name="_Ref402196241"/>
-      <w:bookmarkStart w:id="14" w:name="_Ref31503476020"/>
-      <w:bookmarkStart w:id="15" w:name="_Ref33765000820"/>
+      <w:bookmarkStart w:id="14" w:name="_Ref33765000820"/>
+      <w:bookmarkStart w:id="15" w:name="_Ref31503476020"/>
       <w:bookmarkEnd w:id="11"/>
       <w:bookmarkEnd w:id="14"/>
       <w:bookmarkEnd w:id="15"/>
@@ -2944,7 +2941,28 @@
         </w:rPr>
         <w:tab/>
         <w:tab/>
-        <w:t>530 Divisadero St, PMB 814</w:t>
+      </w:r>
+      <w:r>
+        <w:rPr>
+          <w:rFonts w:eastAsia="Arial" w:cs="Arial" w:ascii="Arial" w:hAnsi="Arial"/>
+          <w:b w:val="false"/>
+          <w:i w:val="false"/>
+          <w:caps w:val="false"/>
+          <w:smallCaps w:val="false"/>
+          <w:strike w:val="false"/>
+          <w:dstrike w:val="false"/>
+          <w:color w:val="00000A"/>
+          <w:kern w:val="0"/>
+          <w:position w:val="0"/>
+          <w:sz w:val="20"/>
+          <w:sz w:val="20"/>
+          <w:szCs w:val="20"/>
+          <w:u w:val="none"/>
+          <w:shd w:fill="auto" w:val="clear"/>
+          <w:vertAlign w:val="baseline"/>
+          <w:lang w:val="en-US" w:eastAsia="en-US" w:bidi="ar-SA"/>
+        </w:rPr>
+        <w:t>24A Trolley Square # 2319</w:t>
       </w:r>
     </w:p>
     <w:p>
@@ -2982,7 +3000,28 @@
         </w:rPr>
         <w:tab/>
         <w:tab/>
-        <w:t>San Francisco, CA 94117</w:t>
+      </w:r>
+      <w:r>
+        <w:rPr>
+          <w:rFonts w:eastAsia="Arial" w:cs="Arial" w:ascii="Arial" w:hAnsi="Arial"/>
+          <w:b w:val="false"/>
+          <w:i w:val="false"/>
+          <w:caps w:val="false"/>
+          <w:smallCaps w:val="false"/>
+          <w:strike w:val="false"/>
+          <w:dstrike w:val="false"/>
+          <w:color w:val="00000A"/>
+          <w:kern w:val="0"/>
+          <w:position w:val="0"/>
+          <w:sz w:val="20"/>
+          <w:sz w:val="20"/>
+          <w:szCs w:val="20"/>
+          <w:u w:val="none"/>
+          <w:shd w:fill="auto" w:val="clear"/>
+          <w:vertAlign w:val="baseline"/>
+          <w:lang w:val="en-US" w:eastAsia="en-US" w:bidi="ar-SA"/>
+        </w:rPr>
+        <w:t>Wilmington, DE 19806</w:t>
       </w:r>
     </w:p>
     <w:p>
@@ -3397,7 +3436,7 @@
     <w:p>
       <w:pPr>
         <w:pStyle w:val="FormerlyCAPS"/>
-        <w:shd w:fill="FFFF00" w:val="clear"/>
+        <w:shd w:val="clear" w:fill="FFFF00"/>
         <w:rPr>
           <w:sz w:val="20"/>
           <w:szCs w:val="20"/>
@@ -3633,7 +3672,7 @@
     <w:p>
       <w:pPr>
         <w:pStyle w:val="FormerlyCAPS"/>
-        <w:shd w:fill="FFFF00" w:val="clear"/>
+        <w:shd w:val="clear" w:fill="FFFF00"/>
         <w:rPr>
           <w:sz w:val="20"/>
           <w:szCs w:val="20"/>
@@ -3785,7 +3824,7 @@
     <w:p>
       <w:pPr>
         <w:pStyle w:val="FormerlyCAPS"/>
-        <w:shd w:fill="FFFF00" w:val="clear"/>
+        <w:shd w:val="clear" w:fill="FFFF00"/>
         <w:rPr>
           <w:sz w:val="20"/>
           <w:szCs w:val="20"/>
@@ -3801,7 +3840,7 @@
     <w:p>
       <w:pPr>
         <w:pStyle w:val="FormerlyCAPS"/>
-        <w:shd w:fill="FFFF00" w:val="clear"/>
+        <w:shd w:val="clear" w:fill="FFFF00"/>
         <w:rPr>
           <w:sz w:val="20"/>
           <w:szCs w:val="20"/>
@@ -3845,7 +3884,7 @@
     <w:p>
       <w:pPr>
         <w:pStyle w:val="FormerlyCAPS"/>
-        <w:shd w:fill="FFFF00" w:val="clear"/>
+        <w:shd w:val="clear" w:fill="FFFF00"/>
         <w:rPr>
           <w:sz w:val="20"/>
           <w:szCs w:val="20"/>
@@ -3861,7 +3900,7 @@
     <w:p>
       <w:pPr>
         <w:pStyle w:val="FormerlyCAPS"/>
-        <w:shd w:fill="FFFF00" w:val="clear"/>
+        <w:shd w:val="clear" w:fill="FFFF00"/>
         <w:rPr>
           <w:sz w:val="20"/>
           <w:szCs w:val="20"/>
@@ -3905,7 +3944,7 @@
     <w:p>
       <w:pPr>
         <w:pStyle w:val="FormerlyCAPS"/>
-        <w:shd w:fill="FFFF00" w:val="clear"/>
+        <w:shd w:val="clear" w:fill="FFFF00"/>
         <w:rPr>
           <w:sz w:val="20"/>
           <w:szCs w:val="20"/>
@@ -3921,7 +3960,7 @@
     <w:p>
       <w:pPr>
         <w:pStyle w:val="FormerlyCAPS"/>
-        <w:shd w:fill="FFFF00" w:val="clear"/>
+        <w:shd w:val="clear" w:fill="FFFF00"/>
         <w:rPr>
           <w:sz w:val="20"/>
           <w:szCs w:val="20"/>
@@ -3967,7 +4006,7 @@
     <w:p>
       <w:pPr>
         <w:pStyle w:val="FormerlyCAPS"/>
-        <w:shd w:fill="FFFF00" w:val="clear"/>
+        <w:shd w:val="clear" w:fill="FFFF00"/>
         <w:rPr>
           <w:sz w:val="20"/>
           <w:szCs w:val="20"/>
@@ -4049,7 +4088,7 @@
     <w:p>
       <w:pPr>
         <w:pStyle w:val="FormerlyCAPS"/>
-        <w:shd w:fill="FFFF00" w:val="clear"/>
+        <w:shd w:val="clear" w:fill="FFFF00"/>
         <w:rPr>
           <w:sz w:val="20"/>
           <w:szCs w:val="20"/>
@@ -4065,7 +4104,7 @@
     <w:p>
       <w:pPr>
         <w:pStyle w:val="FormerlyCAPS"/>
-        <w:shd w:fill="FFFF00" w:val="clear"/>
+        <w:shd w:val="clear" w:fill="FFFF00"/>
         <w:rPr>
           <w:sz w:val="20"/>
           <w:szCs w:val="20"/>
@@ -4082,7 +4121,7 @@
     <w:p>
       <w:pPr>
         <w:pStyle w:val="FormerlyCAPS"/>
-        <w:shd w:fill="FFFF00" w:val="clear"/>
+        <w:shd w:val="clear" w:fill="FFFF00"/>
         <w:rPr>
           <w:sz w:val="20"/>
           <w:szCs w:val="20"/>
@@ -4098,7 +4137,7 @@
     <w:p>
       <w:pPr>
         <w:pStyle w:val="FormerlyCAPS"/>
-        <w:shd w:fill="FFFF00" w:val="clear"/>
+        <w:shd w:val="clear" w:fill="FFFF00"/>
         <w:rPr>
           <w:sz w:val="20"/>
           <w:szCs w:val="20"/>
@@ -4135,7 +4174,7 @@
     <w:p>
       <w:pPr>
         <w:pStyle w:val="FormerlyCAPS"/>
-        <w:shd w:fill="FFFF00" w:val="clear"/>
+        <w:shd w:val="clear" w:fill="FFFF00"/>
         <w:rPr>
           <w:sz w:val="20"/>
           <w:szCs w:val="20"/>
@@ -4523,8 +4562,8 @@
           <w:szCs w:val="20"/>
         </w:rPr>
       </w:pPr>
-      <w:bookmarkStart w:id="23" w:name="_Ref337639440"/>
-      <w:bookmarkStart w:id="24" w:name="_Ref337663206"/>
+      <w:bookmarkStart w:id="23" w:name="_Ref337663206"/>
+      <w:bookmarkStart w:id="24" w:name="_Ref337639440"/>
       <w:bookmarkEnd w:id="23"/>
       <w:bookmarkEnd w:id="24"/>
       <w:r>
@@ -4763,7 +4802,29 @@
           <w:shd w:fill="auto" w:val="clear"/>
           <w:vertAlign w:val="baseline"/>
         </w:rPr>
-        <w:t>Foundation LLC, 530 Divisadero St, PMB 814, CA 94117</w:t>
+        <w:t xml:space="preserve">Foundation LLC, </w:t>
+      </w:r>
+      <w:r>
+        <w:rPr>
+          <w:rFonts w:eastAsia="Arial" w:cs="Arial"/>
+          <w:b w:val="false"/>
+          <w:i w:val="false"/>
+          <w:caps w:val="false"/>
+          <w:smallCaps w:val="false"/>
+          <w:strike w:val="false"/>
+          <w:dstrike w:val="false"/>
+          <w:color w:val="00000A"/>
+          <w:kern w:val="0"/>
+          <w:position w:val="0"/>
+          <w:sz w:val="20"/>
+          <w:sz w:val="20"/>
+          <w:szCs w:val="20"/>
+          <w:u w:val="none"/>
+          <w:shd w:fill="auto" w:val="clear"/>
+          <w:vertAlign w:val="baseline"/>
+          <w:lang w:val="en-US" w:eastAsia="en-US" w:bidi="ar-SA"/>
+        </w:rPr>
+        <w:t>24A Trolley Square # 2319, Wilmington, DE 19806</w:t>
       </w:r>
       <w:r>
         <w:rPr>
@@ -5119,8 +5180,8 @@
         </w:rPr>
       </w:pPr>
       <w:bookmarkStart w:id="27" w:name="_Ref341270145"/>
-      <w:bookmarkStart w:id="28" w:name="_Ref317080117"/>
-      <w:bookmarkStart w:id="29" w:name="_Ref301190062"/>
+      <w:bookmarkStart w:id="28" w:name="_Ref301190062"/>
+      <w:bookmarkStart w:id="29" w:name="_Ref317080117"/>
       <w:bookmarkEnd w:id="28"/>
       <w:bookmarkEnd w:id="29"/>
       <w:r>
@@ -5299,7 +5360,7 @@
           <w:rStyle w:val="Strong"/>
           <w:rFonts w:eastAsia="Arial" w:cs="Arial"/>
           <w:b w:val="false"/>
-          <w:bCs/>
+          <w:bCs w:val="false"/>
           <w:i w:val="false"/>
           <w:caps w:val="false"/>
           <w:smallCaps w:val="false"/>
@@ -5322,10 +5383,23 @@
           <w:rFonts w:eastAsia="Arial" w:cs="Arial"/>
           <w:b w:val="false"/>
           <w:bCs w:val="false"/>
-          <w:sz w:val="20"/>
-          <w:szCs w:val="20"/>
-        </w:rPr>
-        <w:t>530 Divisadero St, PMB 814, CA 94117</w:t>
+          <w:i w:val="false"/>
+          <w:caps w:val="false"/>
+          <w:smallCaps w:val="false"/>
+          <w:strike w:val="false"/>
+          <w:dstrike w:val="false"/>
+          <w:color w:val="00000A"/>
+          <w:kern w:val="0"/>
+          <w:position w:val="0"/>
+          <w:sz w:val="20"/>
+          <w:sz w:val="20"/>
+          <w:szCs w:val="20"/>
+          <w:u w:val="none"/>
+          <w:shd w:fill="auto" w:val="clear"/>
+          <w:vertAlign w:val="baseline"/>
+          <w:lang w:val="en-US" w:eastAsia="en-US" w:bidi="ar-SA"/>
+        </w:rPr>
+        <w:t>24A Trolley Square # 2319, Wilmington, DE 19806</w:t>
       </w:r>
       <w:r>
         <w:rPr>
@@ -5487,7 +5561,7 @@
         <w:szCs w:val="20"/>
         <w:lang w:val="en-US" w:eastAsia="en-US" w:bidi="ar-SA"/>
       </w:rPr>
-      <w:t>1</w:t>
+      <w:t>6</w:t>
     </w:r>
     <w:r>
       <w:rPr>
@@ -5495,7 +5569,26 @@
         <w:sz w:val="20"/>
         <w:szCs w:val="20"/>
       </w:rPr>
-      <w:t xml:space="preserve"> April 2021</w:t>
+      <w:t xml:space="preserve"> </w:t>
+    </w:r>
+    <w:r>
+      <w:rPr>
+        <w:rFonts w:eastAsia="PMingLiU" w:cs="Times New Roman" w:ascii="Verdana" w:hAnsi="Verdana"/>
+        <w:color w:val="00000A"/>
+        <w:kern w:val="0"/>
+        <w:sz w:val="20"/>
+        <w:szCs w:val="20"/>
+        <w:lang w:val="en-US" w:eastAsia="en-US" w:bidi="ar-SA"/>
+      </w:rPr>
+      <w:t xml:space="preserve">May </w:t>
+    </w:r>
+    <w:r>
+      <w:rPr>
+        <w:rFonts w:ascii="Verdana" w:hAnsi="Verdana"/>
+        <w:sz w:val="20"/>
+        <w:szCs w:val="20"/>
+      </w:rPr>
+      <w:t>2021</w:t>
     </w:r>
   </w:p>
   <w:p>

</xml_diff>

<commit_message>
Terms of use: drop limitation on 500 installations per year
https://phabricator.endlessm.com/T33418
</commit_message>
<xml_diff>
--- a/terms/eos/C/Terms-of-Use.docx
+++ b/terms/eos/C/Terms-of-Use.docx
@@ -1,6 +1,6 @@
 
 <file path=word/document.xml><?xml version="1.0" encoding="utf-8"?>
-<w:document xmlns:o="urn:schemas-microsoft-com:office:office" xmlns:r="http://schemas.openxmlformats.org/officeDocument/2006/relationships" xmlns:v="urn:schemas-microsoft-com:vml" xmlns:w="http://schemas.openxmlformats.org/wordprocessingml/2006/main" xmlns:w10="urn:schemas-microsoft-com:office:word" xmlns:wp="http://schemas.openxmlformats.org/drawingml/2006/wordprocessingDrawing" xmlns:wps="http://schemas.microsoft.com/office/word/2010/wordprocessingShape" xmlns:wpg="http://schemas.microsoft.com/office/word/2010/wordprocessingGroup" xmlns:mc="http://schemas.openxmlformats.org/markup-compatibility/2006" xmlns:wp14="http://schemas.microsoft.com/office/word/2010/wordprocessingDrawing" xmlns:w14="http://schemas.microsoft.com/office/word/2010/wordml" mc:Ignorable="w14 wp14">
+<w:document xmlns:o="urn:schemas-microsoft-com:office:office" xmlns:r="http://schemas.openxmlformats.org/officeDocument/2006/relationships" xmlns:v="urn:schemas-microsoft-com:vml" xmlns:w="http://schemas.openxmlformats.org/wordprocessingml/2006/main" xmlns:w10="urn:schemas-microsoft-com:office:word" xmlns:wp="http://schemas.openxmlformats.org/drawingml/2006/wordprocessingDrawing" xmlns:wps="http://schemas.microsoft.com/office/word/2010/wordprocessingShape" xmlns:wpg="http://schemas.microsoft.com/office/word/2010/wordprocessingGroup" xmlns:mc="http://schemas.openxmlformats.org/markup-compatibility/2006" xmlns:wp14="http://schemas.microsoft.com/office/word/2010/wordprocessingDrawing" xmlns:w14="http://schemas.microsoft.com/office/word/2010/wordml" xmlns:w15="http://schemas.microsoft.com/office/word/2012/wordml" mc:Ignorable="w14 wp14 w15">
   <w:body>
     <w:p>
       <w:pPr>
@@ -435,7 +435,7 @@
           <w:sz w:val="20"/>
           <w:szCs w:val="20"/>
         </w:rPr>
-        <w:instrText> REF _Ref337663206 \r \h </w:instrText>
+        <w:instrText xml:space="preserve"> REF _Ref337663206 \r \h </w:instrText>
       </w:r>
       <w:r>
         <w:rPr>
@@ -888,7 +888,47 @@
           <w:shd w:fill="auto" w:val="clear"/>
           <w:vertAlign w:val="baseline"/>
         </w:rPr>
-        <w:t xml:space="preserve"> on 500 computers per year for these purposes. Such installations must be made using installation methods outlined in our documentation; except as set out within </w:t>
+        <w:t xml:space="preserve"> </w:t>
+      </w:r>
+      <w:r>
+        <w:rPr>
+          <w:rFonts w:eastAsia="Arial" w:cs="Arial" w:ascii="Arial" w:hAnsi="Arial"/>
+          <w:b w:val="false"/>
+          <w:i w:val="false"/>
+          <w:caps w:val="false"/>
+          <w:smallCaps w:val="false"/>
+          <w:strike w:val="false"/>
+          <w:dstrike w:val="false"/>
+          <w:color w:val="00000A"/>
+          <w:position w:val="0"/>
+          <w:sz w:val="20"/>
+          <w:sz w:val="20"/>
+          <w:szCs w:val="20"/>
+          <w:u w:val="none"/>
+          <w:shd w:fill="auto" w:val="clear"/>
+          <w:vertAlign w:val="baseline"/>
+        </w:rPr>
+        <w:t>on one or more devices</w:t>
+      </w:r>
+      <w:r>
+        <w:rPr>
+          <w:rFonts w:eastAsia="Arial" w:cs="Arial" w:ascii="Arial" w:hAnsi="Arial"/>
+          <w:b w:val="false"/>
+          <w:i w:val="false"/>
+          <w:caps w:val="false"/>
+          <w:smallCaps w:val="false"/>
+          <w:strike w:val="false"/>
+          <w:dstrike w:val="false"/>
+          <w:color w:val="00000A"/>
+          <w:position w:val="0"/>
+          <w:sz w:val="20"/>
+          <w:sz w:val="20"/>
+          <w:szCs w:val="20"/>
+          <w:u w:val="none"/>
+          <w:shd w:fill="auto" w:val="clear"/>
+          <w:vertAlign w:val="baseline"/>
+        </w:rPr>
+        <w:t xml:space="preserve"> for these purposes. Such installations must be made using installation methods outlined in our documentation; except as set out within </w:t>
       </w:r>
       <w:r>
         <w:rPr>
@@ -1176,8 +1216,8 @@
           <w:szCs w:val="20"/>
         </w:rPr>
       </w:pPr>
-      <w:bookmarkStart w:id="1" w:name="_Ref315450713"/>
-      <w:bookmarkStart w:id="2" w:name="_Ref341270068"/>
+      <w:bookmarkStart w:id="1" w:name="_Ref341270068"/>
+      <w:bookmarkStart w:id="2" w:name="_Ref315450713"/>
       <w:r>
         <w:rPr>
           <w:b/>
@@ -1455,8 +1495,8 @@
         </w:rPr>
       </w:pPr>
       <w:bookmarkStart w:id="5" w:name="__RefNumPara__1376_2066426327"/>
-      <w:bookmarkStart w:id="6" w:name="_Ref314760608"/>
-      <w:bookmarkStart w:id="7" w:name="_Ref341218788"/>
+      <w:bookmarkStart w:id="6" w:name="_Ref341218788"/>
+      <w:bookmarkStart w:id="7" w:name="_Ref314760608"/>
       <w:bookmarkStart w:id="8" w:name="_Ref341270123"/>
       <w:bookmarkEnd w:id="5"/>
       <w:bookmarkEnd w:id="8"/>
@@ -1607,7 +1647,7 @@
           <w:sz w:val="20"/>
           <w:szCs w:val="20"/>
         </w:rPr>
-        <w:instrText> REF _Ref341218788 \r \h </w:instrText>
+        <w:instrText xml:space="preserve"> REF _Ref341218788 \r \h </w:instrText>
       </w:r>
       <w:r>
         <w:rPr>
@@ -1649,7 +1689,7 @@
           <w:sz w:val="20"/>
           <w:szCs w:val="20"/>
         </w:rPr>
-        <w:instrText> REF _Ref341218788 \r \h </w:instrText>
+        <w:instrText xml:space="preserve"> REF _Ref341218788 \r \h </w:instrText>
       </w:r>
       <w:r>
         <w:rPr>
@@ -2036,7 +2076,7 @@
           <w:sz w:val="20"/>
           <w:szCs w:val="20"/>
         </w:rPr>
-        <w:instrText> REF _Ref402196241 \r \h </w:instrText>
+        <w:instrText xml:space="preserve"> REF _Ref402196241 \r \h </w:instrText>
       </w:r>
       <w:r>
         <w:rPr>
@@ -2312,8 +2352,8 @@
       <w:bookmarkStart w:id="11" w:name="__RefHeading__1486_1251427356"/>
       <w:bookmarkStart w:id="12" w:name="_Ref402188622"/>
       <w:bookmarkStart w:id="13" w:name="_Ref402196241"/>
-      <w:bookmarkStart w:id="14" w:name="_Ref33765000820"/>
-      <w:bookmarkStart w:id="15" w:name="_Ref31503476020"/>
+      <w:bookmarkStart w:id="14" w:name="_Ref31503476020"/>
+      <w:bookmarkStart w:id="15" w:name="_Ref33765000820"/>
       <w:bookmarkEnd w:id="11"/>
       <w:bookmarkEnd w:id="14"/>
       <w:bookmarkEnd w:id="15"/>
@@ -2439,7 +2479,7 @@
           <w:sz w:val="20"/>
           <w:szCs w:val="20"/>
         </w:rPr>
-        <w:instrText> REF _Ref402191977 \r \h </w:instrText>
+        <w:instrText xml:space="preserve"> REF _Ref402191977 \r \h </w:instrText>
       </w:r>
       <w:r>
         <w:rPr>
@@ -2481,7 +2521,7 @@
           <w:sz w:val="20"/>
           <w:szCs w:val="20"/>
         </w:rPr>
-        <w:instrText> REF _Ref402191989 \r \h </w:instrText>
+        <w:instrText xml:space="preserve"> REF _Ref402191989 \r \h </w:instrText>
       </w:r>
       <w:r>
         <w:rPr>
@@ -2741,7 +2781,7 @@
           <w:sz w:val="20"/>
           <w:szCs w:val="20"/>
         </w:rPr>
-        <w:instrText> REF __RefHeading__2672_1251427356 \r \h </w:instrText>
+        <w:instrText xml:space="preserve"> REF __RefHeading__2672_1251427356 \r \h </w:instrText>
       </w:r>
       <w:r>
         <w:rPr>
@@ -4200,7 +4240,7 @@
           <w:sz w:val="20"/>
           <w:szCs w:val="20"/>
         </w:rPr>
-        <w:instrText> REF _Ref341221031 \r \h </w:instrText>
+        <w:instrText xml:space="preserve"> REF _Ref341221031 \r \h </w:instrText>
       </w:r>
       <w:r>
         <w:rPr>
@@ -4392,7 +4432,7 @@
           <w:sz w:val="20"/>
           <w:szCs w:val="20"/>
         </w:rPr>
-        <w:instrText> REF _Ref341270068 \r \h </w:instrText>
+        <w:instrText xml:space="preserve"> REF _Ref341270068 \r \h </w:instrText>
       </w:r>
       <w:r>
         <w:rPr>
@@ -4434,7 +4474,7 @@
           <w:sz w:val="20"/>
           <w:szCs w:val="20"/>
         </w:rPr>
-        <w:instrText> REF __RefHeading__585_754634344 \r \h </w:instrText>
+        <w:instrText xml:space="preserve"> REF __RefHeading__585_754634344 \r \h </w:instrText>
       </w:r>
       <w:r>
         <w:rPr>
@@ -4476,7 +4516,7 @@
           <w:sz w:val="20"/>
           <w:szCs w:val="20"/>
         </w:rPr>
-        <w:instrText> REF _Ref341218788 \r \h </w:instrText>
+        <w:instrText xml:space="preserve"> REF _Ref341218788 \r \h </w:instrText>
       </w:r>
       <w:r>
         <w:rPr>
@@ -4518,7 +4558,7 @@
           <w:sz w:val="20"/>
           <w:szCs w:val="20"/>
         </w:rPr>
-        <w:instrText> REF _Ref473549125 \r \h </w:instrText>
+        <w:instrText xml:space="preserve"> REF _Ref473549125 \r \h </w:instrText>
       </w:r>
       <w:r>
         <w:rPr>
@@ -4562,8 +4602,8 @@
           <w:szCs w:val="20"/>
         </w:rPr>
       </w:pPr>
-      <w:bookmarkStart w:id="23" w:name="_Ref337663206"/>
-      <w:bookmarkStart w:id="24" w:name="_Ref337639440"/>
+      <w:bookmarkStart w:id="23" w:name="_Ref337639440"/>
+      <w:bookmarkStart w:id="24" w:name="_Ref337663206"/>
       <w:bookmarkEnd w:id="23"/>
       <w:bookmarkEnd w:id="24"/>
       <w:r>
@@ -4651,7 +4691,7 @@
           <w:sz w:val="20"/>
           <w:szCs w:val="20"/>
         </w:rPr>
-        <w:instrText> REF _Ref337676308 \r \h </w:instrText>
+        <w:instrText xml:space="preserve"> REF _Ref337676308 \r \h </w:instrText>
       </w:r>
       <w:r>
         <w:rPr>
@@ -5009,7 +5049,7 @@
           <w:sz w:val="20"/>
           <w:szCs w:val="20"/>
         </w:rPr>
-        <w:instrText> REF _Ref337639421 \r \h </w:instrText>
+        <w:instrText xml:space="preserve"> REF _Ref337639421 \r \h </w:instrText>
       </w:r>
       <w:r>
         <w:rPr>
@@ -5051,7 +5091,7 @@
           <w:sz w:val="20"/>
           <w:szCs w:val="20"/>
         </w:rPr>
-        <w:instrText> REF _Ref337663206 \r \h </w:instrText>
+        <w:instrText xml:space="preserve"> REF _Ref337663206 \r \h </w:instrText>
       </w:r>
       <w:r>
         <w:rPr>
@@ -5093,7 +5133,7 @@
           <w:sz w:val="20"/>
           <w:szCs w:val="20"/>
         </w:rPr>
-        <w:instrText> REF _Ref337663206 \r \h </w:instrText>
+        <w:instrText xml:space="preserve"> REF _Ref337663206 \r \h </w:instrText>
       </w:r>
       <w:r>
         <w:rPr>
@@ -5135,7 +5175,7 @@
           <w:sz w:val="20"/>
           <w:szCs w:val="20"/>
         </w:rPr>
-        <w:instrText> REF _Ref337639534 \r \h </w:instrText>
+        <w:instrText xml:space="preserve"> REF _Ref337639534 \r \h </w:instrText>
       </w:r>
       <w:r>
         <w:rPr>
@@ -5180,8 +5220,8 @@
         </w:rPr>
       </w:pPr>
       <w:bookmarkStart w:id="27" w:name="_Ref341270145"/>
-      <w:bookmarkStart w:id="28" w:name="_Ref301190062"/>
-      <w:bookmarkStart w:id="29" w:name="_Ref317080117"/>
+      <w:bookmarkStart w:id="28" w:name="_Ref317080117"/>
+      <w:bookmarkStart w:id="29" w:name="_Ref301190062"/>
       <w:bookmarkEnd w:id="28"/>
       <w:bookmarkEnd w:id="29"/>
       <w:r>
@@ -5277,7 +5317,7 @@
           <w:sz w:val="20"/>
           <w:szCs w:val="20"/>
         </w:rPr>
-        <w:instrText> REF _Ref402196241 \r \h </w:instrText>
+        <w:instrText xml:space="preserve"> REF _Ref402196241 \r \h </w:instrText>
       </w:r>
       <w:r>
         <w:rPr>
@@ -5322,7 +5362,7 @@
           <w:sz w:val="20"/>
           <w:szCs w:val="20"/>
         </w:rPr>
-        <w:instrText> REF _Ref337663206 \r \h </w:instrText>
+        <w:instrText xml:space="preserve"> REF _Ref337663206 \r \h </w:instrText>
       </w:r>
       <w:r>
         <w:rPr>
@@ -5485,7 +5525,7 @@
       <w:footerReference w:type="default" r:id="rId13"/>
       <w:type w:val="nextPage"/>
       <w:pgSz w:w="12240" w:h="15840"/>
-      <w:pgMar w:left="1440" w:right="1440" w:header="720" w:top="1440" w:footer="720" w:bottom="1440" w:gutter="0"/>
+      <w:pgMar w:left="1440" w:right="1440" w:gutter="0" w:header="720" w:top="1440" w:footer="720" w:bottom="1440"/>
       <w:pgNumType w:fmt="decimal"/>
       <w:formProt w:val="false"/>
       <w:textDirection w:val="lrTb"/>
@@ -5496,7 +5536,7 @@
 </file>
 
 <file path=word/footer1.xml><?xml version="1.0" encoding="utf-8"?>
-<w:ftr xmlns:o="urn:schemas-microsoft-com:office:office" xmlns:r="http://schemas.openxmlformats.org/officeDocument/2006/relationships" xmlns:v="urn:schemas-microsoft-com:vml" xmlns:w="http://schemas.openxmlformats.org/wordprocessingml/2006/main" xmlns:w10="urn:schemas-microsoft-com:office:word" xmlns:wp="http://schemas.openxmlformats.org/drawingml/2006/wordprocessingDrawing" xmlns:wps="http://schemas.microsoft.com/office/word/2010/wordprocessingShape" xmlns:wpg="http://schemas.microsoft.com/office/word/2010/wordprocessingGroup" xmlns:mc="http://schemas.openxmlformats.org/markup-compatibility/2006" xmlns:wp14="http://schemas.microsoft.com/office/word/2010/wordprocessingDrawing" xmlns:w14="http://schemas.microsoft.com/office/word/2010/wordml" mc:Ignorable="w14 wp14">
+<w:ftr xmlns:o="urn:schemas-microsoft-com:office:office" xmlns:r="http://schemas.openxmlformats.org/officeDocument/2006/relationships" xmlns:v="urn:schemas-microsoft-com:vml" xmlns:w="http://schemas.openxmlformats.org/wordprocessingml/2006/main" xmlns:w10="urn:schemas-microsoft-com:office:word" xmlns:wp="http://schemas.openxmlformats.org/drawingml/2006/wordprocessingDrawing" xmlns:wps="http://schemas.microsoft.com/office/word/2010/wordprocessingShape" xmlns:wpg="http://schemas.microsoft.com/office/word/2010/wordprocessingGroup" xmlns:mc="http://schemas.openxmlformats.org/markup-compatibility/2006" xmlns:wp14="http://schemas.microsoft.com/office/word/2010/wordprocessingDrawing" xmlns:w14="http://schemas.microsoft.com/office/word/2010/wordml" xmlns:w15="http://schemas.microsoft.com/office/word/2012/wordml" mc:Ignorable="w14 wp14 w15">
   <w:p>
     <w:pPr>
       <w:pStyle w:val="Footer"/>
@@ -5537,7 +5577,7 @@
 </file>
 
 <file path=word/header1.xml><?xml version="1.0" encoding="utf-8"?>
-<w:hdr xmlns:o="urn:schemas-microsoft-com:office:office" xmlns:r="http://schemas.openxmlformats.org/officeDocument/2006/relationships" xmlns:v="urn:schemas-microsoft-com:vml" xmlns:w="http://schemas.openxmlformats.org/wordprocessingml/2006/main" xmlns:w10="urn:schemas-microsoft-com:office:word" xmlns:wp="http://schemas.openxmlformats.org/drawingml/2006/wordprocessingDrawing" xmlns:wps="http://schemas.microsoft.com/office/word/2010/wordprocessingShape" xmlns:wpg="http://schemas.microsoft.com/office/word/2010/wordprocessingGroup" xmlns:mc="http://schemas.openxmlformats.org/markup-compatibility/2006" xmlns:wp14="http://schemas.microsoft.com/office/word/2010/wordprocessingDrawing" xmlns:w14="http://schemas.microsoft.com/office/word/2010/wordml" mc:Ignorable="w14 wp14">
+<w:hdr xmlns:o="urn:schemas-microsoft-com:office:office" xmlns:r="http://schemas.openxmlformats.org/officeDocument/2006/relationships" xmlns:v="urn:schemas-microsoft-com:vml" xmlns:w="http://schemas.openxmlformats.org/wordprocessingml/2006/main" xmlns:w10="urn:schemas-microsoft-com:office:word" xmlns:wp="http://schemas.openxmlformats.org/drawingml/2006/wordprocessingDrawing" xmlns:wps="http://schemas.microsoft.com/office/word/2010/wordprocessingShape" xmlns:wpg="http://schemas.microsoft.com/office/word/2010/wordprocessingGroup" xmlns:mc="http://schemas.openxmlformats.org/markup-compatibility/2006" xmlns:wp14="http://schemas.microsoft.com/office/word/2010/wordprocessingDrawing" xmlns:w14="http://schemas.microsoft.com/office/word/2010/wordml" xmlns:w15="http://schemas.microsoft.com/office/word/2012/wordml" mc:Ignorable="w14 wp14 w15">
   <w:p>
     <w:pPr>
       <w:pStyle w:val="Header"/>
@@ -5550,7 +5590,7 @@
         <w:sz w:val="20"/>
         <w:szCs w:val="20"/>
       </w:rPr>
-      <w:t>Last Updated: 2</w:t>
+      <w:t xml:space="preserve">Last Updated: </w:t>
     </w:r>
     <w:r>
       <w:rPr>
@@ -5561,7 +5601,7 @@
         <w:szCs w:val="20"/>
         <w:lang w:val="en-US" w:eastAsia="en-US" w:bidi="ar-SA"/>
       </w:rPr>
-      <w:t>6</w:t>
+      <w:t>25</w:t>
     </w:r>
     <w:r>
       <w:rPr>
@@ -5580,7 +5620,7 @@
         <w:szCs w:val="20"/>
         <w:lang w:val="en-US" w:eastAsia="en-US" w:bidi="ar-SA"/>
       </w:rPr>
-      <w:t xml:space="preserve">May </w:t>
+      <w:t xml:space="preserve">April </w:t>
     </w:r>
     <w:r>
       <w:rPr>
@@ -5588,7 +5628,15 @@
         <w:sz w:val="20"/>
         <w:szCs w:val="20"/>
       </w:rPr>
-      <w:t>2021</w:t>
+      <w:t>202</w:t>
+    </w:r>
+    <w:r>
+      <w:rPr>
+        <w:rFonts w:ascii="Verdana" w:hAnsi="Verdana"/>
+        <w:sz w:val="20"/>
+        <w:szCs w:val="20"/>
+      </w:rPr>
+      <w:t>2</w:t>
     </w:r>
   </w:p>
   <w:p>
@@ -5650,6 +5698,7 @@
         </w:tabs>
         <w:ind w:left="1224" w:hanging="504"/>
       </w:pPr>
+      <w:rPr/>
     </w:lvl>
     <w:lvl w:ilvl="3">
       <w:start w:val="1"/>
@@ -5662,6 +5711,7 @@
         </w:tabs>
         <w:ind w:left="1728" w:hanging="648"/>
       </w:pPr>
+      <w:rPr/>
     </w:lvl>
     <w:lvl w:ilvl="4">
       <w:start w:val="1"/>
@@ -5674,6 +5724,7 @@
         </w:tabs>
         <w:ind w:left="2232" w:hanging="792"/>
       </w:pPr>
+      <w:rPr/>
     </w:lvl>
     <w:lvl w:ilvl="5">
       <w:start w:val="1"/>
@@ -5686,6 +5737,7 @@
         </w:tabs>
         <w:ind w:left="2736" w:hanging="936"/>
       </w:pPr>
+      <w:rPr/>
     </w:lvl>
     <w:lvl w:ilvl="6">
       <w:start w:val="1"/>
@@ -5698,6 +5750,7 @@
         </w:tabs>
         <w:ind w:left="3240" w:hanging="1080"/>
       </w:pPr>
+      <w:rPr/>
     </w:lvl>
     <w:lvl w:ilvl="7">
       <w:start w:val="1"/>
@@ -5710,6 +5763,7 @@
         </w:tabs>
         <w:ind w:left="3744" w:hanging="1224"/>
       </w:pPr>
+      <w:rPr/>
     </w:lvl>
     <w:lvl w:ilvl="8">
       <w:start w:val="1"/>
@@ -5722,6 +5776,7 @@
         </w:tabs>
         <w:ind w:left="4320" w:hanging="1440"/>
       </w:pPr>
+      <w:rPr/>
     </w:lvl>
   </w:abstractNum>
   <w:abstractNum w:abstractNumId="2">
@@ -6696,7 +6751,6 @@
   <w:style w:type="character" w:styleId="CommentTextChar" w:customStyle="1">
     <w:name w:val="Comment Text Char"/>
     <w:basedOn w:val="DefaultParagraphFont"/>
-    <w:link w:val="CommentText"/>
     <w:qFormat/>
     <w:rPr>
       <w:rFonts w:ascii="Georgia" w:hAnsi="Georgia"/>
@@ -6707,7 +6761,6 @@
   <w:style w:type="character" w:styleId="CommentSubjectChar" w:customStyle="1">
     <w:name w:val="Comment Subject Char"/>
     <w:basedOn w:val="CommentTextChar"/>
-    <w:link w:val="CommentSubject"/>
     <w:qFormat/>
     <w:rPr>
       <w:rFonts w:ascii="Georgia" w:hAnsi="Georgia"/>
@@ -6731,7 +6784,6 @@
   <w:style w:type="character" w:styleId="EndnoteTextChar" w:customStyle="1">
     <w:name w:val="Endnote Text Char"/>
     <w:basedOn w:val="DefaultParagraphFont"/>
-    <w:link w:val="EndnoteText"/>
     <w:qFormat/>
     <w:rPr>
       <w:rFonts w:ascii="Times New Roman" w:hAnsi="Times New Roman" w:eastAsia="Cambria" w:eastAsiaTheme="minorHAnsi"/>

</xml_diff>